<commit_message>
Diagramas de robustez y secuencia CU 12 y 15
Diagramas de robustez y secuencia de los CU 12 - CRU Grupo y 15 -
Consultar grupos y rentas, se modifican las descripciones de los CU 12 y
15, se agregan métodos al modelo de dominio y se actualizan las
plantillas de casos de uso y tareas.
</commit_message>
<xml_diff>
--- a/Diseño/Descripciones de casos de uso/Descripciones CU 10 y 12.docx
+++ b/Diseño/Descripciones de casos de uso/Descripciones CU 10 y 12.docx
@@ -215,42 +215,7 @@
                 <w:rFonts w:ascii="Arial" w:hAnsi="Arial" w:cs="Arial"/>
                 <w:color w:val="000000"/>
               </w:rPr>
-              <w:t xml:space="preserve">l director </w:t>
-            </w:r>
-            <w:r>
-              <w:rPr>
-                <w:rFonts w:ascii="Arial" w:hAnsi="Arial" w:cs="Arial"/>
-                <w:color w:val="000000"/>
-              </w:rPr>
-              <w:t>podrá</w:t>
-            </w:r>
-            <w:r>
-              <w:rPr>
-                <w:rFonts w:ascii="Arial" w:hAnsi="Arial" w:cs="Arial"/>
-                <w:color w:val="000000"/>
-              </w:rPr>
-              <w:t xml:space="preserve"> administrar la </w:t>
-            </w:r>
-            <w:r>
-              <w:rPr>
-                <w:rFonts w:ascii="Arial" w:hAnsi="Arial" w:cs="Arial"/>
-                <w:color w:val="000000"/>
-              </w:rPr>
-              <w:t>información</w:t>
-            </w:r>
-            <w:r>
-              <w:rPr>
-                <w:rFonts w:ascii="Arial" w:hAnsi="Arial" w:cs="Arial"/>
-                <w:color w:val="000000"/>
-              </w:rPr>
-              <w:t xml:space="preserve"> de los alumnos creando y modificando los registros</w:t>
-            </w:r>
-            <w:r>
-              <w:rPr>
-                <w:rFonts w:ascii="Arial" w:hAnsi="Arial" w:cs="Arial"/>
-                <w:color w:val="000000"/>
-              </w:rPr>
-              <w:t>.</w:t>
+              <w:t>l director podrá administrar la información de los alumnos creando y modificando los registros.</w:t>
             </w:r>
           </w:p>
         </w:tc>
@@ -1265,7 +1230,23 @@
                 <w:sz w:val="24"/>
                 <w:szCs w:val="24"/>
               </w:rPr>
-              <w:t>El sistema guarda el registro y muestra un mensaje de confirmación.</w:t>
+              <w:t xml:space="preserve">El sistema </w:t>
+            </w:r>
+            <w:r>
+              <w:rPr>
+                <w:rFonts w:ascii="Arial" w:hAnsi="Arial" w:cs="Arial"/>
+                <w:sz w:val="24"/>
+                <w:szCs w:val="24"/>
+              </w:rPr>
+              <w:t xml:space="preserve">valida el horario, </w:t>
+            </w:r>
+            <w:r>
+              <w:rPr>
+                <w:rFonts w:ascii="Arial" w:hAnsi="Arial" w:cs="Arial"/>
+                <w:sz w:val="24"/>
+                <w:szCs w:val="24"/>
+              </w:rPr>
+              <w:t>guarda el registro y muestra un mensaje de confirmación.</w:t>
             </w:r>
           </w:p>
         </w:tc>
@@ -1411,7 +1392,108 @@
                 <w:sz w:val="24"/>
                 <w:szCs w:val="24"/>
               </w:rPr>
-              <w:t>4.1.    El sistema actualiza el registro y muestra un mensaje de confirmación.</w:t>
+              <w:t xml:space="preserve">4.1.    El sistema </w:t>
+            </w:r>
+            <w:r>
+              <w:rPr>
+                <w:rFonts w:ascii="Arial" w:hAnsi="Arial" w:cs="Arial"/>
+                <w:sz w:val="24"/>
+                <w:szCs w:val="24"/>
+              </w:rPr>
+              <w:t xml:space="preserve">valida el horario, </w:t>
+            </w:r>
+            <w:bookmarkStart w:id="0" w:name="_GoBack"/>
+            <w:bookmarkEnd w:id="0"/>
+            <w:r>
+              <w:rPr>
+                <w:rFonts w:ascii="Arial" w:hAnsi="Arial" w:cs="Arial"/>
+                <w:sz w:val="24"/>
+                <w:szCs w:val="24"/>
+              </w:rPr>
+              <w:t>actualiza el registro y muestra un mensaje de confirmación.</w:t>
+            </w:r>
+          </w:p>
+          <w:p>
+            <w:pPr>
+              <w:spacing w:line="240" w:lineRule="auto"/>
+              <w:jc w:val="both"/>
+              <w:rPr>
+                <w:rFonts w:ascii="Arial" w:hAnsi="Arial" w:cs="Arial"/>
+                <w:sz w:val="24"/>
+                <w:szCs w:val="24"/>
+              </w:rPr>
+            </w:pPr>
+          </w:p>
+          <w:p>
+            <w:pPr>
+              <w:spacing w:line="240" w:lineRule="auto"/>
+              <w:jc w:val="both"/>
+              <w:rPr>
+                <w:rFonts w:ascii="Arial" w:hAnsi="Arial" w:cs="Arial"/>
+                <w:sz w:val="24"/>
+                <w:szCs w:val="24"/>
+              </w:rPr>
+            </w:pPr>
+            <w:r>
+              <w:rPr>
+                <w:rFonts w:ascii="Arial" w:hAnsi="Arial" w:cs="Arial"/>
+                <w:sz w:val="24"/>
+                <w:szCs w:val="24"/>
+              </w:rPr>
+              <w:t xml:space="preserve">El </w:t>
+            </w:r>
+            <w:proofErr w:type="gramStart"/>
+            <w:r>
+              <w:rPr>
+                <w:rFonts w:ascii="Arial" w:hAnsi="Arial" w:cs="Arial"/>
+                <w:sz w:val="24"/>
+                <w:szCs w:val="24"/>
+              </w:rPr>
+              <w:t>horario choca</w:t>
+            </w:r>
+            <w:proofErr w:type="gramEnd"/>
+            <w:r>
+              <w:rPr>
+                <w:rFonts w:ascii="Arial" w:hAnsi="Arial" w:cs="Arial"/>
+                <w:sz w:val="24"/>
+                <w:szCs w:val="24"/>
+              </w:rPr>
+              <w:t>.</w:t>
+            </w:r>
+          </w:p>
+          <w:p>
+            <w:pPr>
+              <w:spacing w:line="240" w:lineRule="auto"/>
+              <w:jc w:val="both"/>
+              <w:rPr>
+                <w:rFonts w:ascii="Arial" w:hAnsi="Arial" w:cs="Arial"/>
+                <w:sz w:val="24"/>
+                <w:szCs w:val="24"/>
+              </w:rPr>
+            </w:pPr>
+          </w:p>
+          <w:p>
+            <w:pPr>
+              <w:pStyle w:val="Prrafodelista"/>
+              <w:numPr>
+                <w:ilvl w:val="1"/>
+                <w:numId w:val="8"/>
+              </w:numPr>
+              <w:spacing w:line="240" w:lineRule="auto"/>
+              <w:jc w:val="both"/>
+              <w:rPr>
+                <w:rFonts w:ascii="Arial" w:hAnsi="Arial" w:cs="Arial"/>
+                <w:sz w:val="24"/>
+                <w:szCs w:val="24"/>
+              </w:rPr>
+            </w:pPr>
+            <w:r>
+              <w:rPr>
+                <w:rFonts w:ascii="Arial" w:hAnsi="Arial" w:cs="Arial"/>
+                <w:sz w:val="24"/>
+                <w:szCs w:val="24"/>
+              </w:rPr>
+              <w:t>El sistema muestra un mensaje informando que el horario seleccionado crea conflicto con otro grupo o renta.</w:t>
             </w:r>
           </w:p>
         </w:tc>
@@ -1505,17 +1587,7 @@
                 <w:sz w:val="24"/>
                 <w:szCs w:val="24"/>
               </w:rPr>
-              <w:t xml:space="preserve">El sistema muestra un mensaje </w:t>
-            </w:r>
-            <w:bookmarkStart w:id="0" w:name="_GoBack"/>
-            <w:bookmarkEnd w:id="0"/>
-            <w:r>
-              <w:rPr>
-                <w:rFonts w:ascii="Arial" w:hAnsi="Arial" w:cs="Arial"/>
-                <w:sz w:val="24"/>
-                <w:szCs w:val="24"/>
-              </w:rPr>
-              <w:t>informando sobre el error.</w:t>
+              <w:t>El sistema muestra un mensaje informando sobre el error.</w:t>
             </w:r>
           </w:p>
         </w:tc>

</xml_diff>